<commit_message>
Update Chapter 17 Texts and Fonts.docx
</commit_message>
<xml_diff>
--- a/19 ... Chapter 17 Texts and Fonts/Chapter 17 Texts and Fonts.docx
+++ b/19 ... Chapter 17 Texts and Fonts/Chapter 17 Texts and Fonts.docx
@@ -5912,18 +5912,708 @@
     <w:p/>
     <w:p/>
     <w:p/>
+    <w:p>
+      <w:pPr>
+        <w:pStyle w:val="Style1"/>
+      </w:pPr>
+      <w:r>
+        <w:lastRenderedPageBreak/>
+        <w:t>UNDERSTANDING LOGICAL FONTS:</w:t>
+      </w:r>
+    </w:p>
+    <w:p>
+      <w:r>
+        <w:rPr>
+          <w:color w:val="CC00FF"/>
+        </w:rPr>
+        <w:t xml:space="preserve">Abstract Descriptions: </w:t>
+      </w:r>
+      <w:r>
+        <w:t>Logical fonts act as blueprints for text appearance, defining characteristics like typeface, size, weight, and style.</w:t>
+      </w:r>
+    </w:p>
+    <w:p>
+      <w:r>
+        <w:rPr>
+          <w:color w:val="CC00FF"/>
+        </w:rPr>
+        <w:t xml:space="preserve">GDI Objects: </w:t>
+      </w:r>
+      <w:r>
+        <w:t>They are handles of type HFONT, created and managed by the Windows Graphics Device Interface (GDI).</w:t>
+      </w:r>
+    </w:p>
+    <w:p>
+      <w:r>
+        <w:rPr>
+          <w:color w:val="CC00FF"/>
+        </w:rPr>
+        <w:t xml:space="preserve">Device Independence: </w:t>
+      </w:r>
+      <w:r>
+        <w:t>Logical fonts bridge the gap between desired text styles and device-specific font capabilities, ensuring consistent text rendering across different displays and printers.</w:t>
+      </w:r>
+    </w:p>
+    <w:p/>
+    <w:p>
+      <w:pPr>
+        <w:pStyle w:val="ListParagraph"/>
+        <w:numPr>
+          <w:ilvl w:val="0"/>
+          <w:numId w:val="40"/>
+        </w:numPr>
+      </w:pPr>
+      <w:r>
+        <w:t xml:space="preserve">A </w:t>
+      </w:r>
+      <w:r>
+        <w:rPr>
+          <w:color w:val="0000FF"/>
+        </w:rPr>
+        <w:t>logical font</w:t>
+      </w:r>
+      <w:r>
+        <w:t>, encapsulated in a GDI object with a handle of type HFONT, serves as a descriptor for a font. Much like logical pens and logical brushes, it remains an abstract entity until selected into a device context using SelectObject. This selection process solidifies its existence, and only then does Windows gain awareness of the device's font capabilities.</w:t>
+      </w:r>
+    </w:p>
+    <w:p/>
+    <w:p>
+      <w:pPr>
+        <w:pStyle w:val="Style2"/>
+      </w:pPr>
+      <w:r>
+        <w:t>Creating and Selecting Logical Fonts</w:t>
+      </w:r>
+    </w:p>
+    <w:p>
+      <w:r>
+        <w:t xml:space="preserve">Logical fonts come into existence through the invocation of either CreateFont or CreateFontIndirect. </w:t>
+      </w:r>
+    </w:p>
+    <w:p>
+      <w:r>
+        <w:t xml:space="preserve">While </w:t>
+      </w:r>
+      <w:r>
+        <w:rPr>
+          <w:color w:val="0000FF"/>
+        </w:rPr>
+        <w:t>CreateFont takes 14 individual arguments</w:t>
+      </w:r>
+      <w:r>
+        <w:t>, mirroring the fields of a LOGFONT structure, CreateFontIndirect receives a pointer to a LOGFONT structure with these 14 fields.</w:t>
+      </w:r>
+    </w:p>
+    <w:p/>
+    <w:p>
+      <w:pPr>
+        <w:rPr>
+          <w:i/>
+          <w:iCs/>
+        </w:rPr>
+      </w:pPr>
+      <w:r>
+        <w:rPr>
+          <w:i/>
+          <w:iCs/>
+        </w:rPr>
+        <w:t>Creating a LOGFONT structure for CreateFontIndirect involves three primary approaches:</w:t>
+      </w:r>
+    </w:p>
+    <w:p>
+      <w:r>
+        <w:rPr>
+          <w:color w:val="0000FF"/>
+        </w:rPr>
+        <w:t xml:space="preserve">Direct Specification: </w:t>
+      </w:r>
+      <w:r>
+        <w:t>Set the fields of the LOGFONT structure to the desired font characteristics. However, Windows employs a "font mapping" algorithm during SelectObject, attempting to provide the closest match available on the device.</w:t>
+      </w:r>
+    </w:p>
+    <w:p>
+      <w:r>
+        <w:rPr>
+          <w:color w:val="0000FF"/>
+        </w:rPr>
+        <w:t xml:space="preserve">Enumeration: </w:t>
+      </w:r>
+      <w:r>
+        <w:t>Enumerate all fonts on the device, allowing you to choose from or present them to the user. Font enumeration functions exist for this purpose, although they are less common nowadays due to a more automated alternative.</w:t>
+      </w:r>
+    </w:p>
+    <w:p>
+      <w:r>
+        <w:rPr>
+          <w:color w:val="0000FF"/>
+        </w:rPr>
+        <w:t xml:space="preserve">ChooseFont Function: </w:t>
+      </w:r>
+      <w:r>
+        <w:t>Utilize the ChooseFont function, which returns a LOGFONT structure, streamlining the font selection process.</w:t>
+      </w:r>
+    </w:p>
+    <w:p>
+      <w:r>
+        <w:t>In this discussion, the focus will be on the first and third approaches.</w:t>
+      </w:r>
+    </w:p>
+    <w:p/>
+    <w:p/>
+    <w:p>
+      <w:pPr>
+        <w:pStyle w:val="Style2"/>
+      </w:pPr>
+      <w:r>
+        <w:lastRenderedPageBreak/>
+        <w:t>The lifecycle of a logical font involves three key steps:</w:t>
+      </w:r>
+    </w:p>
+    <w:p>
+      <w:pPr>
+        <w:rPr>
+          <w:i/>
+          <w:iCs/>
+        </w:rPr>
+      </w:pPr>
+      <w:r>
+        <w:rPr>
+          <w:i/>
+          <w:iCs/>
+        </w:rPr>
+        <w:t>Steps for Handling Logical Fonts:</w:t>
+      </w:r>
+    </w:p>
+    <w:p>
+      <w:r>
+        <w:rPr>
+          <w:color w:val="CC00FF"/>
+        </w:rPr>
+        <w:t xml:space="preserve">Create: </w:t>
+      </w:r>
+      <w:r>
+        <w:t>Use CreateFontIndirect (or CreateFont) to generate a logical font based on desired attributes.</w:t>
+      </w:r>
+    </w:p>
+    <w:p>
+      <w:r>
+        <w:rPr>
+          <w:color w:val="CC00FF"/>
+        </w:rPr>
+        <w:t xml:space="preserve">Select: </w:t>
+      </w:r>
+      <w:r>
+        <w:t>Employ SelectObject to activate the logical font in a device context. Windows maps it to a suitable real font.</w:t>
+      </w:r>
+    </w:p>
+    <w:p>
+      <w:r>
+        <w:rPr>
+          <w:color w:val="CC00FF"/>
+        </w:rPr>
+        <w:t xml:space="preserve">Query: </w:t>
+      </w:r>
+      <w:r>
+        <w:t>Obtain detailed information about the selected real font using GetTextMetrics and GetTextFace functions.</w:t>
+      </w:r>
+    </w:p>
+    <w:p>
+      <w:r>
+        <w:rPr>
+          <w:color w:val="CC00FF"/>
+        </w:rPr>
+        <w:t xml:space="preserve">Utilize: </w:t>
+      </w:r>
+      <w:r>
+        <w:t>Draw text with the selected font.</w:t>
+      </w:r>
+    </w:p>
+    <w:p>
+      <w:r>
+        <w:rPr>
+          <w:color w:val="CC00FF"/>
+        </w:rPr>
+        <w:t xml:space="preserve">Delete: </w:t>
+      </w:r>
+      <w:r>
+        <w:t>Call DeleteObject to remove the logical font when finished (not applicable to stock fonts or those still selected in a DC).</w:t>
+      </w:r>
+    </w:p>
+    <w:p>
+      <w:pPr>
+        <w:pStyle w:val="Style3"/>
+      </w:pPr>
+    </w:p>
+    <w:p>
+      <w:pPr>
+        <w:pStyle w:val="Style3"/>
+      </w:pPr>
+      <w:r>
+        <w:t xml:space="preserve">Creation: </w:t>
+      </w:r>
+    </w:p>
+    <w:p>
+      <w:r>
+        <w:t>Initiate a logical font using CreateFont or CreateFontIndirect. These functions yield a handle to an HFONT.</w:t>
+      </w:r>
+    </w:p>
+    <w:p>
+      <w:r>
+        <w:t>CreateFontIndirect:</w:t>
+      </w:r>
+    </w:p>
+    <w:p>
+      <w:pPr>
+        <w:pStyle w:val="ListParagraph"/>
+        <w:numPr>
+          <w:ilvl w:val="0"/>
+          <w:numId w:val="40"/>
+        </w:numPr>
+      </w:pPr>
+      <w:r>
+        <w:t>Preferred function for creating logical fonts.</w:t>
+      </w:r>
+    </w:p>
+    <w:p>
+      <w:pPr>
+        <w:pStyle w:val="ListParagraph"/>
+        <w:numPr>
+          <w:ilvl w:val="0"/>
+          <w:numId w:val="40"/>
+        </w:numPr>
+      </w:pPr>
+      <w:r>
+        <w:t>Takes a pointer to a LOGFONT structure specifying font attributes.</w:t>
+      </w:r>
+    </w:p>
+    <w:p>
+      <w:r>
+        <w:t>ChooseFont:</w:t>
+      </w:r>
+    </w:p>
+    <w:p>
+      <w:pPr>
+        <w:pStyle w:val="ListParagraph"/>
+        <w:numPr>
+          <w:ilvl w:val="0"/>
+          <w:numId w:val="41"/>
+        </w:numPr>
+      </w:pPr>
+      <w:r>
+        <w:t>Simplifies font selection by presenting a user-friendly dialog.</w:t>
+      </w:r>
+    </w:p>
+    <w:p>
+      <w:pPr>
+        <w:pStyle w:val="ListParagraph"/>
+        <w:numPr>
+          <w:ilvl w:val="0"/>
+          <w:numId w:val="41"/>
+        </w:numPr>
+      </w:pPr>
+      <w:r>
+        <w:t>Returns a LOGFONT structure with user-specified attributes.</w:t>
+      </w:r>
+    </w:p>
+    <w:p>
+      <w:pPr>
+        <w:rPr>
+          <w:color w:val="CC00FF"/>
+        </w:rPr>
+      </w:pPr>
+    </w:p>
+    <w:p>
+      <w:pPr>
+        <w:pStyle w:val="Style3"/>
+      </w:pPr>
+      <w:r>
+        <w:t xml:space="preserve">Selection: </w:t>
+      </w:r>
+    </w:p>
+    <w:p>
+      <w:r>
+        <w:t>Select the logical font into the device context with SelectObject. Windows, in turn, chooses a real font that closely matches the logical font.</w:t>
+      </w:r>
+    </w:p>
+    <w:p>
+      <w:pPr>
+        <w:pStyle w:val="Style3"/>
+      </w:pPr>
+      <w:r>
+        <w:t xml:space="preserve">Deletion: </w:t>
+      </w:r>
+    </w:p>
+    <w:p>
+      <w:r>
+        <w:t>After utilizing the font, delete it by invoking DeleteObject. It's crucial to avoid deleting the font while it is selected in a valid device context and refrain from deleting stock fonts.</w:t>
+      </w:r>
+    </w:p>
     <w:p/>
     <w:p/>
     <w:p/>
     <w:p/>
     <w:p/>
     <w:p/>
+    <w:p>
+      <w:pPr>
+        <w:pStyle w:val="Style2"/>
+      </w:pPr>
+      <w:r>
+        <w:t>Font Mapping:</w:t>
+      </w:r>
+    </w:p>
+    <w:p>
+      <w:r>
+        <w:rPr>
+          <w:color w:val="CC00FF"/>
+        </w:rPr>
+        <w:t xml:space="preserve">Key Process: </w:t>
+      </w:r>
+      <w:r>
+        <w:t>Windows matches a logical font to the closest available real font on the device when selected into a device context.</w:t>
+      </w:r>
+    </w:p>
+    <w:p>
+      <w:r>
+        <w:rPr>
+          <w:color w:val="CC00FF"/>
+        </w:rPr>
+        <w:t xml:space="preserve">Possible Variance: </w:t>
+      </w:r>
+      <w:r>
+        <w:t>The actual font displayed or printed might differ slightly from the requested logical font, depending on device-specific font availability.</w:t>
+      </w:r>
+    </w:p>
     <w:p/>
+    <w:p>
+      <w:pPr>
+        <w:pStyle w:val="Style2"/>
+      </w:pPr>
+      <w:r>
+        <w:t>Structures for Font Information:</w:t>
+      </w:r>
+    </w:p>
+    <w:p>
+      <w:r>
+        <w:rPr>
+          <w:color w:val="0000FF"/>
+        </w:rPr>
+        <w:t xml:space="preserve">LOGFONT: </w:t>
+      </w:r>
+      <w:r>
+        <w:t>Defines font attributes during creation (14 fields, including typeface, size, weight, style, etc.).</w:t>
+      </w:r>
+    </w:p>
+    <w:p>
+      <w:r>
+        <w:drawing>
+          <wp:inline distT="0" distB="0" distL="0" distR="0" wp14:anchorId="10C33D85" wp14:editId="6D5AA817">
+            <wp:extent cx="3579247" cy="2845613"/>
+            <wp:effectExtent l="0" t="0" r="2540" b="0"/>
+            <wp:docPr id="30" name="Picture 30"/>
+            <wp:cNvGraphicFramePr>
+              <a:graphicFrameLocks xmlns:a="http://schemas.openxmlformats.org/drawingml/2006/main" noChangeAspect="1"/>
+            </wp:cNvGraphicFramePr>
+            <a:graphic xmlns:a="http://schemas.openxmlformats.org/drawingml/2006/main">
+              <a:graphicData uri="http://schemas.openxmlformats.org/drawingml/2006/picture">
+                <pic:pic xmlns:pic="http://schemas.openxmlformats.org/drawingml/2006/picture">
+                  <pic:nvPicPr>
+                    <pic:cNvPr id="1" name=""/>
+                    <pic:cNvPicPr/>
+                  </pic:nvPicPr>
+                  <pic:blipFill>
+                    <a:blip r:embed="rId31"/>
+                    <a:stretch>
+                      <a:fillRect/>
+                    </a:stretch>
+                  </pic:blipFill>
+                  <pic:spPr>
+                    <a:xfrm>
+                      <a:off x="0" y="0"/>
+                      <a:ext cx="3586352" cy="2851262"/>
+                    </a:xfrm>
+                    <a:prstGeom prst="rect">
+                      <a:avLst/>
+                    </a:prstGeom>
+                  </pic:spPr>
+                </pic:pic>
+              </a:graphicData>
+            </a:graphic>
+          </wp:inline>
+        </w:drawing>
+      </w:r>
+    </w:p>
+    <w:p>
+      <w:pPr>
+        <w:pStyle w:val="Style2"/>
+      </w:pPr>
+      <w:r>
+        <w:t>Key Considerations:</w:t>
+      </w:r>
+    </w:p>
+    <w:p>
+      <w:pPr>
+        <w:pStyle w:val="ListParagraph"/>
+        <w:numPr>
+          <w:ilvl w:val="0"/>
+          <w:numId w:val="42"/>
+        </w:numPr>
+      </w:pPr>
+      <w:r>
+        <w:rPr>
+          <w:color w:val="0000FF"/>
+        </w:rPr>
+        <w:t xml:space="preserve">Font Availability: </w:t>
+      </w:r>
+      <w:r>
+        <w:t>Be mindful of device-specific font limitations and potential variations in rendering.</w:t>
+      </w:r>
+    </w:p>
+    <w:p>
+      <w:pPr>
+        <w:pStyle w:val="ListParagraph"/>
+        <w:numPr>
+          <w:ilvl w:val="0"/>
+          <w:numId w:val="42"/>
+        </w:numPr>
+        <w:rPr>
+          <w:color w:val="0000FF"/>
+        </w:rPr>
+      </w:pPr>
+      <w:r>
+        <w:rPr>
+          <w:color w:val="0000FF"/>
+        </w:rPr>
+        <w:t xml:space="preserve">User Preferences: </w:t>
+      </w:r>
+      <w:r>
+        <w:t>Consider incorporating user choices for font styles and sizes to enhance readability and accessibility.</w:t>
+      </w:r>
+    </w:p>
+    <w:p>
+      <w:pPr>
+        <w:pStyle w:val="ListParagraph"/>
+        <w:numPr>
+          <w:ilvl w:val="0"/>
+          <w:numId w:val="42"/>
+        </w:numPr>
+      </w:pPr>
+      <w:r>
+        <w:rPr>
+          <w:color w:val="0000FF"/>
+        </w:rPr>
+        <w:t xml:space="preserve">Font Families: </w:t>
+      </w:r>
+      <w:r>
+        <w:t>Explore font families with broad availability to increase the likelihood of consistent rendering across devices.</w:t>
+      </w:r>
+    </w:p>
+    <w:p>
+      <w:pPr>
+        <w:pStyle w:val="ListParagraph"/>
+        <w:numPr>
+          <w:ilvl w:val="0"/>
+          <w:numId w:val="42"/>
+        </w:numPr>
+      </w:pPr>
+      <w:r>
+        <w:rPr>
+          <w:color w:val="0000FF"/>
+        </w:rPr>
+        <w:t xml:space="preserve">Modern Font Technologies: </w:t>
+      </w:r>
+      <w:r>
+        <w:t>Stay updated on advancements in font rendering and management for optimal text presentation in contemporary Windows environments.</w:t>
+      </w:r>
+    </w:p>
+    <w:p>
+      <w:pPr>
+        <w:rPr>
+          <w:color w:val="0000FF"/>
+        </w:rPr>
+      </w:pPr>
+    </w:p>
+    <w:p>
+      <w:pPr>
+        <w:rPr>
+          <w:color w:val="0000FF"/>
+        </w:rPr>
+      </w:pPr>
+    </w:p>
+    <w:p>
+      <w:pPr>
+        <w:rPr>
+          <w:color w:val="0000FF"/>
+        </w:rPr>
+      </w:pPr>
+    </w:p>
+    <w:p>
+      <w:pPr>
+        <w:rPr>
+          <w:color w:val="0000FF"/>
+        </w:rPr>
+      </w:pPr>
+    </w:p>
+    <w:p>
+      <w:pPr>
+        <w:rPr>
+          <w:color w:val="0000FF"/>
+        </w:rPr>
+      </w:pPr>
+    </w:p>
+    <w:p>
+      <w:r>
+        <w:rPr>
+          <w:color w:val="0000FF"/>
+        </w:rPr>
+        <w:t xml:space="preserve">TEXTMETRIC: </w:t>
+      </w:r>
+      <w:r>
+        <w:t>Retrieves information about the currently selected font in a device context (20 fields, including size metrics, character spacing, etc.).</w:t>
+      </w:r>
+    </w:p>
+    <w:p>
+      <w:r>
+        <w:drawing>
+          <wp:inline distT="0" distB="0" distL="0" distR="0" wp14:anchorId="2CF26983" wp14:editId="1C6E1CD6">
+            <wp:extent cx="3187777" cy="3913632"/>
+            <wp:effectExtent l="0" t="0" r="0" b="0"/>
+            <wp:docPr id="31" name="Picture 31"/>
+            <wp:cNvGraphicFramePr>
+              <a:graphicFrameLocks xmlns:a="http://schemas.openxmlformats.org/drawingml/2006/main" noChangeAspect="1"/>
+            </wp:cNvGraphicFramePr>
+            <a:graphic xmlns:a="http://schemas.openxmlformats.org/drawingml/2006/main">
+              <a:graphicData uri="http://schemas.openxmlformats.org/drawingml/2006/picture">
+                <pic:pic xmlns:pic="http://schemas.openxmlformats.org/drawingml/2006/picture">
+                  <pic:nvPicPr>
+                    <pic:cNvPr id="1" name=""/>
+                    <pic:cNvPicPr/>
+                  </pic:nvPicPr>
+                  <pic:blipFill>
+                    <a:blip r:embed="rId32"/>
+                    <a:stretch>
+                      <a:fillRect/>
+                    </a:stretch>
+                  </pic:blipFill>
+                  <pic:spPr>
+                    <a:xfrm>
+                      <a:off x="0" y="0"/>
+                      <a:ext cx="3190214" cy="3916624"/>
+                    </a:xfrm>
+                    <a:prstGeom prst="rect">
+                      <a:avLst/>
+                    </a:prstGeom>
+                  </pic:spPr>
+                </pic:pic>
+              </a:graphicData>
+            </a:graphic>
+          </wp:inline>
+        </w:drawing>
+      </w:r>
+    </w:p>
     <w:p/>
-    <w:p/>
-    <w:p/>
-    <w:p/>
-    <w:p/>
+    <w:p>
+      <w:pPr>
+        <w:pStyle w:val="Style2"/>
+      </w:pPr>
+      <w:r>
+        <w:t>Extracting Font Information</w:t>
+      </w:r>
+    </w:p>
+    <w:p>
+      <w:r>
+        <w:t>To discern the face name of the font currently in the device context, GetTextFace proves useful:</w:t>
+      </w:r>
+    </w:p>
+    <w:p>
+      <w:r>
+        <w:rPr>
+          <w:noProof/>
+        </w:rPr>
+        <w:drawing>
+          <wp:inline distT="0" distB="0" distL="0" distR="0" wp14:anchorId="04B32B46" wp14:editId="29C7F8EA">
+            <wp:extent cx="5127955" cy="402676"/>
+            <wp:effectExtent l="0" t="0" r="0" b="0"/>
+            <wp:docPr id="32" name="Picture 32"/>
+            <wp:cNvGraphicFramePr>
+              <a:graphicFrameLocks xmlns:a="http://schemas.openxmlformats.org/drawingml/2006/main" noChangeAspect="1"/>
+            </wp:cNvGraphicFramePr>
+            <a:graphic xmlns:a="http://schemas.openxmlformats.org/drawingml/2006/main">
+              <a:graphicData uri="http://schemas.openxmlformats.org/drawingml/2006/picture">
+                <pic:pic xmlns:pic="http://schemas.openxmlformats.org/drawingml/2006/picture">
+                  <pic:nvPicPr>
+                    <pic:cNvPr id="1" name=""/>
+                    <pic:cNvPicPr/>
+                  </pic:nvPicPr>
+                  <pic:blipFill>
+                    <a:blip r:embed="rId33"/>
+                    <a:stretch>
+                      <a:fillRect/>
+                    </a:stretch>
+                  </pic:blipFill>
+                  <pic:spPr>
+                    <a:xfrm>
+                      <a:off x="0" y="0"/>
+                      <a:ext cx="5159455" cy="405150"/>
+                    </a:xfrm>
+                    <a:prstGeom prst="rect">
+                      <a:avLst/>
+                    </a:prstGeom>
+                  </pic:spPr>
+                </pic:pic>
+              </a:graphicData>
+            </a:graphic>
+          </wp:inline>
+        </w:drawing>
+      </w:r>
+    </w:p>
+    <w:p>
+      <w:r>
+        <w:t>For detailed font information, the GetTextMetrics function comes into play:</w:t>
+      </w:r>
+    </w:p>
+    <w:p>
+      <w:r>
+        <w:rPr>
+          <w:noProof/>
+        </w:rPr>
+        <w:drawing>
+          <wp:inline distT="0" distB="0" distL="0" distR="0" wp14:anchorId="6E01C3CD" wp14:editId="228D6F19">
+            <wp:extent cx="2794406" cy="392963"/>
+            <wp:effectExtent l="0" t="0" r="0" b="7620"/>
+            <wp:docPr id="33" name="Picture 33"/>
+            <wp:cNvGraphicFramePr>
+              <a:graphicFrameLocks xmlns:a="http://schemas.openxmlformats.org/drawingml/2006/main" noChangeAspect="1"/>
+            </wp:cNvGraphicFramePr>
+            <a:graphic xmlns:a="http://schemas.openxmlformats.org/drawingml/2006/main">
+              <a:graphicData uri="http://schemas.openxmlformats.org/drawingml/2006/picture">
+                <pic:pic xmlns:pic="http://schemas.openxmlformats.org/drawingml/2006/picture">
+                  <pic:nvPicPr>
+                    <pic:cNvPr id="1" name=""/>
+                    <pic:cNvPicPr/>
+                  </pic:nvPicPr>
+                  <pic:blipFill>
+                    <a:blip r:embed="rId34"/>
+                    <a:stretch>
+                      <a:fillRect/>
+                    </a:stretch>
+                  </pic:blipFill>
+                  <pic:spPr>
+                    <a:xfrm>
+                      <a:off x="0" y="0"/>
+                      <a:ext cx="2814249" cy="395753"/>
+                    </a:xfrm>
+                    <a:prstGeom prst="rect">
+                      <a:avLst/>
+                    </a:prstGeom>
+                  </pic:spPr>
+                </pic:pic>
+              </a:graphicData>
+            </a:graphic>
+          </wp:inline>
+        </w:drawing>
+      </w:r>
+    </w:p>
     <w:p/>
     <w:p/>
     <w:p/>
@@ -7184,6 +7874,119 @@
     </w:lvl>
   </w:abstractNum>
   <w:abstractNum w:abstractNumId="11" w15:restartNumberingAfterBreak="0">
+    <w:nsid w:val="20035CF6"/>
+    <w:multiLevelType w:val="hybridMultilevel"/>
+    <w:tmpl w:val="1C2AF6E2"/>
+    <w:lvl w:ilvl="0" w:tplc="0409000D">
+      <w:start w:val="1"/>
+      <w:numFmt w:val="bullet"/>
+      <w:lvlText w:val=""/>
+      <w:lvlJc w:val="left"/>
+      <w:pPr>
+        <w:ind w:left="720" w:hanging="360"/>
+      </w:pPr>
+      <w:rPr>
+        <w:rFonts w:ascii="Wingdings" w:hAnsi="Wingdings" w:hint="default"/>
+      </w:rPr>
+    </w:lvl>
+    <w:lvl w:ilvl="1" w:tplc="04090003" w:tentative="1">
+      <w:start w:val="1"/>
+      <w:numFmt w:val="bullet"/>
+      <w:lvlText w:val="o"/>
+      <w:lvlJc w:val="left"/>
+      <w:pPr>
+        <w:ind w:left="1440" w:hanging="360"/>
+      </w:pPr>
+      <w:rPr>
+        <w:rFonts w:ascii="Courier New" w:hAnsi="Courier New" w:cs="Courier New" w:hint="default"/>
+      </w:rPr>
+    </w:lvl>
+    <w:lvl w:ilvl="2" w:tplc="04090005" w:tentative="1">
+      <w:start w:val="1"/>
+      <w:numFmt w:val="bullet"/>
+      <w:lvlText w:val=""/>
+      <w:lvlJc w:val="left"/>
+      <w:pPr>
+        <w:ind w:left="2160" w:hanging="360"/>
+      </w:pPr>
+      <w:rPr>
+        <w:rFonts w:ascii="Wingdings" w:hAnsi="Wingdings" w:hint="default"/>
+      </w:rPr>
+    </w:lvl>
+    <w:lvl w:ilvl="3" w:tplc="04090001" w:tentative="1">
+      <w:start w:val="1"/>
+      <w:numFmt w:val="bullet"/>
+      <w:lvlText w:val=""/>
+      <w:lvlJc w:val="left"/>
+      <w:pPr>
+        <w:ind w:left="2880" w:hanging="360"/>
+      </w:pPr>
+      <w:rPr>
+        <w:rFonts w:ascii="Symbol" w:hAnsi="Symbol" w:hint="default"/>
+      </w:rPr>
+    </w:lvl>
+    <w:lvl w:ilvl="4" w:tplc="04090003" w:tentative="1">
+      <w:start w:val="1"/>
+      <w:numFmt w:val="bullet"/>
+      <w:lvlText w:val="o"/>
+      <w:lvlJc w:val="left"/>
+      <w:pPr>
+        <w:ind w:left="3600" w:hanging="360"/>
+      </w:pPr>
+      <w:rPr>
+        <w:rFonts w:ascii="Courier New" w:hAnsi="Courier New" w:cs="Courier New" w:hint="default"/>
+      </w:rPr>
+    </w:lvl>
+    <w:lvl w:ilvl="5" w:tplc="04090005" w:tentative="1">
+      <w:start w:val="1"/>
+      <w:numFmt w:val="bullet"/>
+      <w:lvlText w:val=""/>
+      <w:lvlJc w:val="left"/>
+      <w:pPr>
+        <w:ind w:left="4320" w:hanging="360"/>
+      </w:pPr>
+      <w:rPr>
+        <w:rFonts w:ascii="Wingdings" w:hAnsi="Wingdings" w:hint="default"/>
+      </w:rPr>
+    </w:lvl>
+    <w:lvl w:ilvl="6" w:tplc="04090001" w:tentative="1">
+      <w:start w:val="1"/>
+      <w:numFmt w:val="bullet"/>
+      <w:lvlText w:val=""/>
+      <w:lvlJc w:val="left"/>
+      <w:pPr>
+        <w:ind w:left="5040" w:hanging="360"/>
+      </w:pPr>
+      <w:rPr>
+        <w:rFonts w:ascii="Symbol" w:hAnsi="Symbol" w:hint="default"/>
+      </w:rPr>
+    </w:lvl>
+    <w:lvl w:ilvl="7" w:tplc="04090003" w:tentative="1">
+      <w:start w:val="1"/>
+      <w:numFmt w:val="bullet"/>
+      <w:lvlText w:val="o"/>
+      <w:lvlJc w:val="left"/>
+      <w:pPr>
+        <w:ind w:left="5760" w:hanging="360"/>
+      </w:pPr>
+      <w:rPr>
+        <w:rFonts w:ascii="Courier New" w:hAnsi="Courier New" w:cs="Courier New" w:hint="default"/>
+      </w:rPr>
+    </w:lvl>
+    <w:lvl w:ilvl="8" w:tplc="04090005" w:tentative="1">
+      <w:start w:val="1"/>
+      <w:numFmt w:val="bullet"/>
+      <w:lvlText w:val=""/>
+      <w:lvlJc w:val="left"/>
+      <w:pPr>
+        <w:ind w:left="6480" w:hanging="360"/>
+      </w:pPr>
+      <w:rPr>
+        <w:rFonts w:ascii="Wingdings" w:hAnsi="Wingdings" w:hint="default"/>
+      </w:rPr>
+    </w:lvl>
+  </w:abstractNum>
+  <w:abstractNum w:abstractNumId="12" w15:restartNumberingAfterBreak="0">
     <w:nsid w:val="2045347E"/>
     <w:multiLevelType w:val="hybridMultilevel"/>
     <w:tmpl w:val="1C181354"/>
@@ -7296,7 +8099,233 @@
       </w:rPr>
     </w:lvl>
   </w:abstractNum>
-  <w:abstractNum w:abstractNumId="12" w15:restartNumberingAfterBreak="0">
+  <w:abstractNum w:abstractNumId="13" w15:restartNumberingAfterBreak="0">
+    <w:nsid w:val="28AC0C8D"/>
+    <w:multiLevelType w:val="hybridMultilevel"/>
+    <w:tmpl w:val="75968C04"/>
+    <w:lvl w:ilvl="0" w:tplc="0409000D">
+      <w:start w:val="1"/>
+      <w:numFmt w:val="bullet"/>
+      <w:lvlText w:val=""/>
+      <w:lvlJc w:val="left"/>
+      <w:pPr>
+        <w:ind w:left="720" w:hanging="360"/>
+      </w:pPr>
+      <w:rPr>
+        <w:rFonts w:ascii="Wingdings" w:hAnsi="Wingdings" w:hint="default"/>
+      </w:rPr>
+    </w:lvl>
+    <w:lvl w:ilvl="1" w:tplc="04090003" w:tentative="1">
+      <w:start w:val="1"/>
+      <w:numFmt w:val="bullet"/>
+      <w:lvlText w:val="o"/>
+      <w:lvlJc w:val="left"/>
+      <w:pPr>
+        <w:ind w:left="1440" w:hanging="360"/>
+      </w:pPr>
+      <w:rPr>
+        <w:rFonts w:ascii="Courier New" w:hAnsi="Courier New" w:cs="Courier New" w:hint="default"/>
+      </w:rPr>
+    </w:lvl>
+    <w:lvl w:ilvl="2" w:tplc="04090005" w:tentative="1">
+      <w:start w:val="1"/>
+      <w:numFmt w:val="bullet"/>
+      <w:lvlText w:val=""/>
+      <w:lvlJc w:val="left"/>
+      <w:pPr>
+        <w:ind w:left="2160" w:hanging="360"/>
+      </w:pPr>
+      <w:rPr>
+        <w:rFonts w:ascii="Wingdings" w:hAnsi="Wingdings" w:hint="default"/>
+      </w:rPr>
+    </w:lvl>
+    <w:lvl w:ilvl="3" w:tplc="04090001" w:tentative="1">
+      <w:start w:val="1"/>
+      <w:numFmt w:val="bullet"/>
+      <w:lvlText w:val=""/>
+      <w:lvlJc w:val="left"/>
+      <w:pPr>
+        <w:ind w:left="2880" w:hanging="360"/>
+      </w:pPr>
+      <w:rPr>
+        <w:rFonts w:ascii="Symbol" w:hAnsi="Symbol" w:hint="default"/>
+      </w:rPr>
+    </w:lvl>
+    <w:lvl w:ilvl="4" w:tplc="04090003" w:tentative="1">
+      <w:start w:val="1"/>
+      <w:numFmt w:val="bullet"/>
+      <w:lvlText w:val="o"/>
+      <w:lvlJc w:val="left"/>
+      <w:pPr>
+        <w:ind w:left="3600" w:hanging="360"/>
+      </w:pPr>
+      <w:rPr>
+        <w:rFonts w:ascii="Courier New" w:hAnsi="Courier New" w:cs="Courier New" w:hint="default"/>
+      </w:rPr>
+    </w:lvl>
+    <w:lvl w:ilvl="5" w:tplc="04090005" w:tentative="1">
+      <w:start w:val="1"/>
+      <w:numFmt w:val="bullet"/>
+      <w:lvlText w:val=""/>
+      <w:lvlJc w:val="left"/>
+      <w:pPr>
+        <w:ind w:left="4320" w:hanging="360"/>
+      </w:pPr>
+      <w:rPr>
+        <w:rFonts w:ascii="Wingdings" w:hAnsi="Wingdings" w:hint="default"/>
+      </w:rPr>
+    </w:lvl>
+    <w:lvl w:ilvl="6" w:tplc="04090001" w:tentative="1">
+      <w:start w:val="1"/>
+      <w:numFmt w:val="bullet"/>
+      <w:lvlText w:val=""/>
+      <w:lvlJc w:val="left"/>
+      <w:pPr>
+        <w:ind w:left="5040" w:hanging="360"/>
+      </w:pPr>
+      <w:rPr>
+        <w:rFonts w:ascii="Symbol" w:hAnsi="Symbol" w:hint="default"/>
+      </w:rPr>
+    </w:lvl>
+    <w:lvl w:ilvl="7" w:tplc="04090003" w:tentative="1">
+      <w:start w:val="1"/>
+      <w:numFmt w:val="bullet"/>
+      <w:lvlText w:val="o"/>
+      <w:lvlJc w:val="left"/>
+      <w:pPr>
+        <w:ind w:left="5760" w:hanging="360"/>
+      </w:pPr>
+      <w:rPr>
+        <w:rFonts w:ascii="Courier New" w:hAnsi="Courier New" w:cs="Courier New" w:hint="default"/>
+      </w:rPr>
+    </w:lvl>
+    <w:lvl w:ilvl="8" w:tplc="04090005" w:tentative="1">
+      <w:start w:val="1"/>
+      <w:numFmt w:val="bullet"/>
+      <w:lvlText w:val=""/>
+      <w:lvlJc w:val="left"/>
+      <w:pPr>
+        <w:ind w:left="6480" w:hanging="360"/>
+      </w:pPr>
+      <w:rPr>
+        <w:rFonts w:ascii="Wingdings" w:hAnsi="Wingdings" w:hint="default"/>
+      </w:rPr>
+    </w:lvl>
+  </w:abstractNum>
+  <w:abstractNum w:abstractNumId="14" w15:restartNumberingAfterBreak="0">
+    <w:nsid w:val="2B785B66"/>
+    <w:multiLevelType w:val="hybridMultilevel"/>
+    <w:tmpl w:val="5052D190"/>
+    <w:lvl w:ilvl="0" w:tplc="0409000D">
+      <w:start w:val="1"/>
+      <w:numFmt w:val="bullet"/>
+      <w:lvlText w:val=""/>
+      <w:lvlJc w:val="left"/>
+      <w:pPr>
+        <w:ind w:left="720" w:hanging="360"/>
+      </w:pPr>
+      <w:rPr>
+        <w:rFonts w:ascii="Wingdings" w:hAnsi="Wingdings" w:hint="default"/>
+      </w:rPr>
+    </w:lvl>
+    <w:lvl w:ilvl="1" w:tplc="04090003" w:tentative="1">
+      <w:start w:val="1"/>
+      <w:numFmt w:val="bullet"/>
+      <w:lvlText w:val="o"/>
+      <w:lvlJc w:val="left"/>
+      <w:pPr>
+        <w:ind w:left="1440" w:hanging="360"/>
+      </w:pPr>
+      <w:rPr>
+        <w:rFonts w:ascii="Courier New" w:hAnsi="Courier New" w:cs="Courier New" w:hint="default"/>
+      </w:rPr>
+    </w:lvl>
+    <w:lvl w:ilvl="2" w:tplc="04090005" w:tentative="1">
+      <w:start w:val="1"/>
+      <w:numFmt w:val="bullet"/>
+      <w:lvlText w:val=""/>
+      <w:lvlJc w:val="left"/>
+      <w:pPr>
+        <w:ind w:left="2160" w:hanging="360"/>
+      </w:pPr>
+      <w:rPr>
+        <w:rFonts w:ascii="Wingdings" w:hAnsi="Wingdings" w:hint="default"/>
+      </w:rPr>
+    </w:lvl>
+    <w:lvl w:ilvl="3" w:tplc="04090001" w:tentative="1">
+      <w:start w:val="1"/>
+      <w:numFmt w:val="bullet"/>
+      <w:lvlText w:val=""/>
+      <w:lvlJc w:val="left"/>
+      <w:pPr>
+        <w:ind w:left="2880" w:hanging="360"/>
+      </w:pPr>
+      <w:rPr>
+        <w:rFonts w:ascii="Symbol" w:hAnsi="Symbol" w:hint="default"/>
+      </w:rPr>
+    </w:lvl>
+    <w:lvl w:ilvl="4" w:tplc="04090003" w:tentative="1">
+      <w:start w:val="1"/>
+      <w:numFmt w:val="bullet"/>
+      <w:lvlText w:val="o"/>
+      <w:lvlJc w:val="left"/>
+      <w:pPr>
+        <w:ind w:left="3600" w:hanging="360"/>
+      </w:pPr>
+      <w:rPr>
+        <w:rFonts w:ascii="Courier New" w:hAnsi="Courier New" w:cs="Courier New" w:hint="default"/>
+      </w:rPr>
+    </w:lvl>
+    <w:lvl w:ilvl="5" w:tplc="04090005" w:tentative="1">
+      <w:start w:val="1"/>
+      <w:numFmt w:val="bullet"/>
+      <w:lvlText w:val=""/>
+      <w:lvlJc w:val="left"/>
+      <w:pPr>
+        <w:ind w:left="4320" w:hanging="360"/>
+      </w:pPr>
+      <w:rPr>
+        <w:rFonts w:ascii="Wingdings" w:hAnsi="Wingdings" w:hint="default"/>
+      </w:rPr>
+    </w:lvl>
+    <w:lvl w:ilvl="6" w:tplc="04090001" w:tentative="1">
+      <w:start w:val="1"/>
+      <w:numFmt w:val="bullet"/>
+      <w:lvlText w:val=""/>
+      <w:lvlJc w:val="left"/>
+      <w:pPr>
+        <w:ind w:left="5040" w:hanging="360"/>
+      </w:pPr>
+      <w:rPr>
+        <w:rFonts w:ascii="Symbol" w:hAnsi="Symbol" w:hint="default"/>
+      </w:rPr>
+    </w:lvl>
+    <w:lvl w:ilvl="7" w:tplc="04090003" w:tentative="1">
+      <w:start w:val="1"/>
+      <w:numFmt w:val="bullet"/>
+      <w:lvlText w:val="o"/>
+      <w:lvlJc w:val="left"/>
+      <w:pPr>
+        <w:ind w:left="5760" w:hanging="360"/>
+      </w:pPr>
+      <w:rPr>
+        <w:rFonts w:ascii="Courier New" w:hAnsi="Courier New" w:cs="Courier New" w:hint="default"/>
+      </w:rPr>
+    </w:lvl>
+    <w:lvl w:ilvl="8" w:tplc="04090005" w:tentative="1">
+      <w:start w:val="1"/>
+      <w:numFmt w:val="bullet"/>
+      <w:lvlText w:val=""/>
+      <w:lvlJc w:val="left"/>
+      <w:pPr>
+        <w:ind w:left="6480" w:hanging="360"/>
+      </w:pPr>
+      <w:rPr>
+        <w:rFonts w:ascii="Wingdings" w:hAnsi="Wingdings" w:hint="default"/>
+      </w:rPr>
+    </w:lvl>
+  </w:abstractNum>
+  <w:abstractNum w:abstractNumId="15" w15:restartNumberingAfterBreak="0">
     <w:nsid w:val="30295E3E"/>
     <w:multiLevelType w:val="hybridMultilevel"/>
     <w:tmpl w:val="633C66B6"/>
@@ -7409,7 +8438,7 @@
       </w:rPr>
     </w:lvl>
   </w:abstractNum>
-  <w:abstractNum w:abstractNumId="13" w15:restartNumberingAfterBreak="0">
+  <w:abstractNum w:abstractNumId="16" w15:restartNumberingAfterBreak="0">
     <w:nsid w:val="34351702"/>
     <w:multiLevelType w:val="hybridMultilevel"/>
     <w:tmpl w:val="23524C06"/>
@@ -7522,7 +8551,7 @@
       </w:rPr>
     </w:lvl>
   </w:abstractNum>
-  <w:abstractNum w:abstractNumId="14" w15:restartNumberingAfterBreak="0">
+  <w:abstractNum w:abstractNumId="17" w15:restartNumberingAfterBreak="0">
     <w:nsid w:val="352D3B4A"/>
     <w:multiLevelType w:val="hybridMultilevel"/>
     <w:tmpl w:val="AA180E74"/>
@@ -7635,7 +8664,7 @@
       </w:rPr>
     </w:lvl>
   </w:abstractNum>
-  <w:abstractNum w:abstractNumId="15" w15:restartNumberingAfterBreak="0">
+  <w:abstractNum w:abstractNumId="18" w15:restartNumberingAfterBreak="0">
     <w:nsid w:val="363661E3"/>
     <w:multiLevelType w:val="hybridMultilevel"/>
     <w:tmpl w:val="22ECFAC0"/>
@@ -7748,7 +8777,7 @@
       </w:rPr>
     </w:lvl>
   </w:abstractNum>
-  <w:abstractNum w:abstractNumId="16" w15:restartNumberingAfterBreak="0">
+  <w:abstractNum w:abstractNumId="19" w15:restartNumberingAfterBreak="0">
     <w:nsid w:val="37E164C5"/>
     <w:multiLevelType w:val="hybridMultilevel"/>
     <w:tmpl w:val="5EF8A77A"/>
@@ -7861,7 +8890,7 @@
       </w:rPr>
     </w:lvl>
   </w:abstractNum>
-  <w:abstractNum w:abstractNumId="17" w15:restartNumberingAfterBreak="0">
+  <w:abstractNum w:abstractNumId="20" w15:restartNumberingAfterBreak="0">
     <w:nsid w:val="37E51960"/>
     <w:multiLevelType w:val="hybridMultilevel"/>
     <w:tmpl w:val="49BC4770"/>
@@ -7974,7 +9003,7 @@
       </w:rPr>
     </w:lvl>
   </w:abstractNum>
-  <w:abstractNum w:abstractNumId="18" w15:restartNumberingAfterBreak="0">
+  <w:abstractNum w:abstractNumId="21" w15:restartNumberingAfterBreak="0">
     <w:nsid w:val="38AC5E4D"/>
     <w:multiLevelType w:val="hybridMultilevel"/>
     <w:tmpl w:val="00F86152"/>
@@ -8087,7 +9116,7 @@
       </w:rPr>
     </w:lvl>
   </w:abstractNum>
-  <w:abstractNum w:abstractNumId="19" w15:restartNumberingAfterBreak="0">
+  <w:abstractNum w:abstractNumId="22" w15:restartNumberingAfterBreak="0">
     <w:nsid w:val="395654E4"/>
     <w:multiLevelType w:val="hybridMultilevel"/>
     <w:tmpl w:val="0D188F4E"/>
@@ -8200,7 +9229,120 @@
       </w:rPr>
     </w:lvl>
   </w:abstractNum>
-  <w:abstractNum w:abstractNumId="20" w15:restartNumberingAfterBreak="0">
+  <w:abstractNum w:abstractNumId="23" w15:restartNumberingAfterBreak="0">
+    <w:nsid w:val="4A515085"/>
+    <w:multiLevelType w:val="hybridMultilevel"/>
+    <w:tmpl w:val="6A72FB04"/>
+    <w:lvl w:ilvl="0" w:tplc="0409000D">
+      <w:start w:val="1"/>
+      <w:numFmt w:val="bullet"/>
+      <w:lvlText w:val=""/>
+      <w:lvlJc w:val="left"/>
+      <w:pPr>
+        <w:ind w:left="720" w:hanging="360"/>
+      </w:pPr>
+      <w:rPr>
+        <w:rFonts w:ascii="Wingdings" w:hAnsi="Wingdings" w:hint="default"/>
+      </w:rPr>
+    </w:lvl>
+    <w:lvl w:ilvl="1" w:tplc="04090003" w:tentative="1">
+      <w:start w:val="1"/>
+      <w:numFmt w:val="bullet"/>
+      <w:lvlText w:val="o"/>
+      <w:lvlJc w:val="left"/>
+      <w:pPr>
+        <w:ind w:left="1440" w:hanging="360"/>
+      </w:pPr>
+      <w:rPr>
+        <w:rFonts w:ascii="Courier New" w:hAnsi="Courier New" w:cs="Courier New" w:hint="default"/>
+      </w:rPr>
+    </w:lvl>
+    <w:lvl w:ilvl="2" w:tplc="04090005" w:tentative="1">
+      <w:start w:val="1"/>
+      <w:numFmt w:val="bullet"/>
+      <w:lvlText w:val=""/>
+      <w:lvlJc w:val="left"/>
+      <w:pPr>
+        <w:ind w:left="2160" w:hanging="360"/>
+      </w:pPr>
+      <w:rPr>
+        <w:rFonts w:ascii="Wingdings" w:hAnsi="Wingdings" w:hint="default"/>
+      </w:rPr>
+    </w:lvl>
+    <w:lvl w:ilvl="3" w:tplc="04090001" w:tentative="1">
+      <w:start w:val="1"/>
+      <w:numFmt w:val="bullet"/>
+      <w:lvlText w:val=""/>
+      <w:lvlJc w:val="left"/>
+      <w:pPr>
+        <w:ind w:left="2880" w:hanging="360"/>
+      </w:pPr>
+      <w:rPr>
+        <w:rFonts w:ascii="Symbol" w:hAnsi="Symbol" w:hint="default"/>
+      </w:rPr>
+    </w:lvl>
+    <w:lvl w:ilvl="4" w:tplc="04090003" w:tentative="1">
+      <w:start w:val="1"/>
+      <w:numFmt w:val="bullet"/>
+      <w:lvlText w:val="o"/>
+      <w:lvlJc w:val="left"/>
+      <w:pPr>
+        <w:ind w:left="3600" w:hanging="360"/>
+      </w:pPr>
+      <w:rPr>
+        <w:rFonts w:ascii="Courier New" w:hAnsi="Courier New" w:cs="Courier New" w:hint="default"/>
+      </w:rPr>
+    </w:lvl>
+    <w:lvl w:ilvl="5" w:tplc="04090005" w:tentative="1">
+      <w:start w:val="1"/>
+      <w:numFmt w:val="bullet"/>
+      <w:lvlText w:val=""/>
+      <w:lvlJc w:val="left"/>
+      <w:pPr>
+        <w:ind w:left="4320" w:hanging="360"/>
+      </w:pPr>
+      <w:rPr>
+        <w:rFonts w:ascii="Wingdings" w:hAnsi="Wingdings" w:hint="default"/>
+      </w:rPr>
+    </w:lvl>
+    <w:lvl w:ilvl="6" w:tplc="04090001" w:tentative="1">
+      <w:start w:val="1"/>
+      <w:numFmt w:val="bullet"/>
+      <w:lvlText w:val=""/>
+      <w:lvlJc w:val="left"/>
+      <w:pPr>
+        <w:ind w:left="5040" w:hanging="360"/>
+      </w:pPr>
+      <w:rPr>
+        <w:rFonts w:ascii="Symbol" w:hAnsi="Symbol" w:hint="default"/>
+      </w:rPr>
+    </w:lvl>
+    <w:lvl w:ilvl="7" w:tplc="04090003" w:tentative="1">
+      <w:start w:val="1"/>
+      <w:numFmt w:val="bullet"/>
+      <w:lvlText w:val="o"/>
+      <w:lvlJc w:val="left"/>
+      <w:pPr>
+        <w:ind w:left="5760" w:hanging="360"/>
+      </w:pPr>
+      <w:rPr>
+        <w:rFonts w:ascii="Courier New" w:hAnsi="Courier New" w:cs="Courier New" w:hint="default"/>
+      </w:rPr>
+    </w:lvl>
+    <w:lvl w:ilvl="8" w:tplc="04090005" w:tentative="1">
+      <w:start w:val="1"/>
+      <w:numFmt w:val="bullet"/>
+      <w:lvlText w:val=""/>
+      <w:lvlJc w:val="left"/>
+      <w:pPr>
+        <w:ind w:left="6480" w:hanging="360"/>
+      </w:pPr>
+      <w:rPr>
+        <w:rFonts w:ascii="Wingdings" w:hAnsi="Wingdings" w:hint="default"/>
+      </w:rPr>
+    </w:lvl>
+  </w:abstractNum>
+  <w:abstractNum w:abstractNumId="24" w15:restartNumberingAfterBreak="0">
     <w:nsid w:val="4C5C3C35"/>
     <w:multiLevelType w:val="hybridMultilevel"/>
     <w:tmpl w:val="066A8AAC"/>
@@ -8313,7 +9455,7 @@
       </w:rPr>
     </w:lvl>
   </w:abstractNum>
-  <w:abstractNum w:abstractNumId="21" w15:restartNumberingAfterBreak="0">
+  <w:abstractNum w:abstractNumId="25" w15:restartNumberingAfterBreak="0">
     <w:nsid w:val="4CE4119F"/>
     <w:multiLevelType w:val="hybridMultilevel"/>
     <w:tmpl w:val="5852BBFA"/>
@@ -8426,7 +9568,7 @@
       </w:rPr>
     </w:lvl>
   </w:abstractNum>
-  <w:abstractNum w:abstractNumId="22" w15:restartNumberingAfterBreak="0">
+  <w:abstractNum w:abstractNumId="26" w15:restartNumberingAfterBreak="0">
     <w:nsid w:val="5159777D"/>
     <w:multiLevelType w:val="hybridMultilevel"/>
     <w:tmpl w:val="819A4E40"/>
@@ -8539,7 +9681,7 @@
       </w:rPr>
     </w:lvl>
   </w:abstractNum>
-  <w:abstractNum w:abstractNumId="23" w15:restartNumberingAfterBreak="0">
+  <w:abstractNum w:abstractNumId="27" w15:restartNumberingAfterBreak="0">
     <w:nsid w:val="51683642"/>
     <w:multiLevelType w:val="hybridMultilevel"/>
     <w:tmpl w:val="82380B5A"/>
@@ -8652,7 +9794,7 @@
       </w:rPr>
     </w:lvl>
   </w:abstractNum>
-  <w:abstractNum w:abstractNumId="24" w15:restartNumberingAfterBreak="0">
+  <w:abstractNum w:abstractNumId="28" w15:restartNumberingAfterBreak="0">
     <w:nsid w:val="529326AD"/>
     <w:multiLevelType w:val="hybridMultilevel"/>
     <w:tmpl w:val="C4DCC8BA"/>
@@ -8765,7 +9907,120 @@
       </w:rPr>
     </w:lvl>
   </w:abstractNum>
-  <w:abstractNum w:abstractNumId="25" w15:restartNumberingAfterBreak="0">
+  <w:abstractNum w:abstractNumId="29" w15:restartNumberingAfterBreak="0">
+    <w:nsid w:val="54657E18"/>
+    <w:multiLevelType w:val="hybridMultilevel"/>
+    <w:tmpl w:val="6172B970"/>
+    <w:lvl w:ilvl="0" w:tplc="0409000D">
+      <w:start w:val="1"/>
+      <w:numFmt w:val="bullet"/>
+      <w:lvlText w:val=""/>
+      <w:lvlJc w:val="left"/>
+      <w:pPr>
+        <w:ind w:left="720" w:hanging="360"/>
+      </w:pPr>
+      <w:rPr>
+        <w:rFonts w:ascii="Wingdings" w:hAnsi="Wingdings" w:hint="default"/>
+      </w:rPr>
+    </w:lvl>
+    <w:lvl w:ilvl="1" w:tplc="04090003" w:tentative="1">
+      <w:start w:val="1"/>
+      <w:numFmt w:val="bullet"/>
+      <w:lvlText w:val="o"/>
+      <w:lvlJc w:val="left"/>
+      <w:pPr>
+        <w:ind w:left="1440" w:hanging="360"/>
+      </w:pPr>
+      <w:rPr>
+        <w:rFonts w:ascii="Courier New" w:hAnsi="Courier New" w:cs="Courier New" w:hint="default"/>
+      </w:rPr>
+    </w:lvl>
+    <w:lvl w:ilvl="2" w:tplc="04090005" w:tentative="1">
+      <w:start w:val="1"/>
+      <w:numFmt w:val="bullet"/>
+      <w:lvlText w:val=""/>
+      <w:lvlJc w:val="left"/>
+      <w:pPr>
+        <w:ind w:left="2160" w:hanging="360"/>
+      </w:pPr>
+      <w:rPr>
+        <w:rFonts w:ascii="Wingdings" w:hAnsi="Wingdings" w:hint="default"/>
+      </w:rPr>
+    </w:lvl>
+    <w:lvl w:ilvl="3" w:tplc="04090001" w:tentative="1">
+      <w:start w:val="1"/>
+      <w:numFmt w:val="bullet"/>
+      <w:lvlText w:val=""/>
+      <w:lvlJc w:val="left"/>
+      <w:pPr>
+        <w:ind w:left="2880" w:hanging="360"/>
+      </w:pPr>
+      <w:rPr>
+        <w:rFonts w:ascii="Symbol" w:hAnsi="Symbol" w:hint="default"/>
+      </w:rPr>
+    </w:lvl>
+    <w:lvl w:ilvl="4" w:tplc="04090003" w:tentative="1">
+      <w:start w:val="1"/>
+      <w:numFmt w:val="bullet"/>
+      <w:lvlText w:val="o"/>
+      <w:lvlJc w:val="left"/>
+      <w:pPr>
+        <w:ind w:left="3600" w:hanging="360"/>
+      </w:pPr>
+      <w:rPr>
+        <w:rFonts w:ascii="Courier New" w:hAnsi="Courier New" w:cs="Courier New" w:hint="default"/>
+      </w:rPr>
+    </w:lvl>
+    <w:lvl w:ilvl="5" w:tplc="04090005" w:tentative="1">
+      <w:start w:val="1"/>
+      <w:numFmt w:val="bullet"/>
+      <w:lvlText w:val=""/>
+      <w:lvlJc w:val="left"/>
+      <w:pPr>
+        <w:ind w:left="4320" w:hanging="360"/>
+      </w:pPr>
+      <w:rPr>
+        <w:rFonts w:ascii="Wingdings" w:hAnsi="Wingdings" w:hint="default"/>
+      </w:rPr>
+    </w:lvl>
+    <w:lvl w:ilvl="6" w:tplc="04090001" w:tentative="1">
+      <w:start w:val="1"/>
+      <w:numFmt w:val="bullet"/>
+      <w:lvlText w:val=""/>
+      <w:lvlJc w:val="left"/>
+      <w:pPr>
+        <w:ind w:left="5040" w:hanging="360"/>
+      </w:pPr>
+      <w:rPr>
+        <w:rFonts w:ascii="Symbol" w:hAnsi="Symbol" w:hint="default"/>
+      </w:rPr>
+    </w:lvl>
+    <w:lvl w:ilvl="7" w:tplc="04090003" w:tentative="1">
+      <w:start w:val="1"/>
+      <w:numFmt w:val="bullet"/>
+      <w:lvlText w:val="o"/>
+      <w:lvlJc w:val="left"/>
+      <w:pPr>
+        <w:ind w:left="5760" w:hanging="360"/>
+      </w:pPr>
+      <w:rPr>
+        <w:rFonts w:ascii="Courier New" w:hAnsi="Courier New" w:cs="Courier New" w:hint="default"/>
+      </w:rPr>
+    </w:lvl>
+    <w:lvl w:ilvl="8" w:tplc="04090005" w:tentative="1">
+      <w:start w:val="1"/>
+      <w:numFmt w:val="bullet"/>
+      <w:lvlText w:val=""/>
+      <w:lvlJc w:val="left"/>
+      <w:pPr>
+        <w:ind w:left="6480" w:hanging="360"/>
+      </w:pPr>
+      <w:rPr>
+        <w:rFonts w:ascii="Wingdings" w:hAnsi="Wingdings" w:hint="default"/>
+      </w:rPr>
+    </w:lvl>
+  </w:abstractNum>
+  <w:abstractNum w:abstractNumId="30" w15:restartNumberingAfterBreak="0">
     <w:nsid w:val="55264BB9"/>
     <w:multiLevelType w:val="hybridMultilevel"/>
     <w:tmpl w:val="81C2838E"/>
@@ -8878,7 +10133,7 @@
       </w:rPr>
     </w:lvl>
   </w:abstractNum>
-  <w:abstractNum w:abstractNumId="26" w15:restartNumberingAfterBreak="0">
+  <w:abstractNum w:abstractNumId="31" w15:restartNumberingAfterBreak="0">
     <w:nsid w:val="59043131"/>
     <w:multiLevelType w:val="hybridMultilevel"/>
     <w:tmpl w:val="BDAE3D96"/>
@@ -8991,7 +10246,7 @@
       </w:rPr>
     </w:lvl>
   </w:abstractNum>
-  <w:abstractNum w:abstractNumId="27" w15:restartNumberingAfterBreak="0">
+  <w:abstractNum w:abstractNumId="32" w15:restartNumberingAfterBreak="0">
     <w:nsid w:val="5B982EE0"/>
     <w:multiLevelType w:val="hybridMultilevel"/>
     <w:tmpl w:val="0562BF72"/>
@@ -9104,7 +10359,7 @@
       </w:rPr>
     </w:lvl>
   </w:abstractNum>
-  <w:abstractNum w:abstractNumId="28" w15:restartNumberingAfterBreak="0">
+  <w:abstractNum w:abstractNumId="33" w15:restartNumberingAfterBreak="0">
     <w:nsid w:val="5F662638"/>
     <w:multiLevelType w:val="hybridMultilevel"/>
     <w:tmpl w:val="E65E310A"/>
@@ -9217,7 +10472,7 @@
       </w:rPr>
     </w:lvl>
   </w:abstractNum>
-  <w:abstractNum w:abstractNumId="29" w15:restartNumberingAfterBreak="0">
+  <w:abstractNum w:abstractNumId="34" w15:restartNumberingAfterBreak="0">
     <w:nsid w:val="63DE09B6"/>
     <w:multiLevelType w:val="hybridMultilevel"/>
     <w:tmpl w:val="6C1A8786"/>
@@ -9330,7 +10585,7 @@
       </w:rPr>
     </w:lvl>
   </w:abstractNum>
-  <w:abstractNum w:abstractNumId="30" w15:restartNumberingAfterBreak="0">
+  <w:abstractNum w:abstractNumId="35" w15:restartNumberingAfterBreak="0">
     <w:nsid w:val="664C3969"/>
     <w:multiLevelType w:val="hybridMultilevel"/>
     <w:tmpl w:val="64904674"/>
@@ -9443,7 +10698,7 @@
       </w:rPr>
     </w:lvl>
   </w:abstractNum>
-  <w:abstractNum w:abstractNumId="31" w15:restartNumberingAfterBreak="0">
+  <w:abstractNum w:abstractNumId="36" w15:restartNumberingAfterBreak="0">
     <w:nsid w:val="695A6EBD"/>
     <w:multiLevelType w:val="hybridMultilevel"/>
     <w:tmpl w:val="4C4EAF5A"/>
@@ -9556,7 +10811,7 @@
       </w:rPr>
     </w:lvl>
   </w:abstractNum>
-  <w:abstractNum w:abstractNumId="32" w15:restartNumberingAfterBreak="0">
+  <w:abstractNum w:abstractNumId="37" w15:restartNumberingAfterBreak="0">
     <w:nsid w:val="69D60227"/>
     <w:multiLevelType w:val="hybridMultilevel"/>
     <w:tmpl w:val="663A4D70"/>
@@ -9669,7 +10924,7 @@
       </w:rPr>
     </w:lvl>
   </w:abstractNum>
-  <w:abstractNum w:abstractNumId="33" w15:restartNumberingAfterBreak="0">
+  <w:abstractNum w:abstractNumId="38" w15:restartNumberingAfterBreak="0">
     <w:nsid w:val="6DE35A2E"/>
     <w:multiLevelType w:val="hybridMultilevel"/>
     <w:tmpl w:val="E17290EA"/>
@@ -9782,7 +11037,7 @@
       </w:rPr>
     </w:lvl>
   </w:abstractNum>
-  <w:abstractNum w:abstractNumId="34" w15:restartNumberingAfterBreak="0">
+  <w:abstractNum w:abstractNumId="39" w15:restartNumberingAfterBreak="0">
     <w:nsid w:val="6F2B175C"/>
     <w:multiLevelType w:val="hybridMultilevel"/>
     <w:tmpl w:val="9CEC7B46"/>
@@ -9895,7 +11150,7 @@
       </w:rPr>
     </w:lvl>
   </w:abstractNum>
-  <w:abstractNum w:abstractNumId="35" w15:restartNumberingAfterBreak="0">
+  <w:abstractNum w:abstractNumId="40" w15:restartNumberingAfterBreak="0">
     <w:nsid w:val="78E71746"/>
     <w:multiLevelType w:val="hybridMultilevel"/>
     <w:tmpl w:val="09208A4C"/>
@@ -10008,7 +11263,7 @@
       </w:rPr>
     </w:lvl>
   </w:abstractNum>
-  <w:abstractNum w:abstractNumId="36" w15:restartNumberingAfterBreak="0">
+  <w:abstractNum w:abstractNumId="41" w15:restartNumberingAfterBreak="0">
     <w:nsid w:val="79910EF7"/>
     <w:multiLevelType w:val="hybridMultilevel"/>
     <w:tmpl w:val="8C422982"/>
@@ -10122,34 +11377,34 @@
     </w:lvl>
   </w:abstractNum>
   <w:num w:numId="1">
-    <w:abstractNumId w:val="31"/>
+    <w:abstractNumId w:val="36"/>
   </w:num>
   <w:num w:numId="2">
     <w:abstractNumId w:val="1"/>
   </w:num>
   <w:num w:numId="3">
-    <w:abstractNumId w:val="23"/>
+    <w:abstractNumId w:val="27"/>
   </w:num>
   <w:num w:numId="4">
     <w:abstractNumId w:val="4"/>
   </w:num>
   <w:num w:numId="5">
-    <w:abstractNumId w:val="16"/>
+    <w:abstractNumId w:val="19"/>
   </w:num>
   <w:num w:numId="6">
-    <w:abstractNumId w:val="27"/>
+    <w:abstractNumId w:val="32"/>
   </w:num>
   <w:num w:numId="7">
-    <w:abstractNumId w:val="30"/>
+    <w:abstractNumId w:val="35"/>
   </w:num>
   <w:num w:numId="8">
-    <w:abstractNumId w:val="11"/>
+    <w:abstractNumId w:val="12"/>
   </w:num>
   <w:num w:numId="9">
-    <w:abstractNumId w:val="24"/>
+    <w:abstractNumId w:val="28"/>
   </w:num>
   <w:num w:numId="10">
-    <w:abstractNumId w:val="17"/>
+    <w:abstractNumId w:val="20"/>
   </w:num>
   <w:num w:numId="11">
     <w:abstractNumId w:val="5"/>
@@ -10158,19 +11413,19 @@
     <w:abstractNumId w:val="6"/>
   </w:num>
   <w:num w:numId="13">
-    <w:abstractNumId w:val="34"/>
+    <w:abstractNumId w:val="39"/>
   </w:num>
   <w:num w:numId="14">
     <w:abstractNumId w:val="8"/>
   </w:num>
   <w:num w:numId="15">
-    <w:abstractNumId w:val="12"/>
+    <w:abstractNumId w:val="15"/>
   </w:num>
   <w:num w:numId="16">
-    <w:abstractNumId w:val="28"/>
+    <w:abstractNumId w:val="33"/>
   </w:num>
   <w:num w:numId="17">
-    <w:abstractNumId w:val="13"/>
+    <w:abstractNumId w:val="16"/>
   </w:num>
   <w:num w:numId="18">
     <w:abstractNumId w:val="0"/>
@@ -10179,28 +11434,28 @@
     <w:abstractNumId w:val="9"/>
   </w:num>
   <w:num w:numId="20">
-    <w:abstractNumId w:val="32"/>
+    <w:abstractNumId w:val="37"/>
   </w:num>
   <w:num w:numId="21">
+    <w:abstractNumId w:val="21"/>
+  </w:num>
+  <w:num w:numId="22">
+    <w:abstractNumId w:val="38"/>
+  </w:num>
+  <w:num w:numId="23">
     <w:abstractNumId w:val="18"/>
   </w:num>
-  <w:num w:numId="22">
-    <w:abstractNumId w:val="33"/>
-  </w:num>
-  <w:num w:numId="23">
-    <w:abstractNumId w:val="15"/>
-  </w:num>
   <w:num w:numId="24">
-    <w:abstractNumId w:val="19"/>
+    <w:abstractNumId w:val="22"/>
   </w:num>
   <w:num w:numId="25">
-    <w:abstractNumId w:val="36"/>
+    <w:abstractNumId w:val="41"/>
   </w:num>
   <w:num w:numId="26">
-    <w:abstractNumId w:val="26"/>
+    <w:abstractNumId w:val="31"/>
   </w:num>
   <w:num w:numId="27">
-    <w:abstractNumId w:val="22"/>
+    <w:abstractNumId w:val="26"/>
   </w:num>
   <w:num w:numId="28">
     <w:abstractNumId w:val="3"/>
@@ -10212,25 +11467,40 @@
     <w:abstractNumId w:val="7"/>
   </w:num>
   <w:num w:numId="31">
-    <w:abstractNumId w:val="14"/>
+    <w:abstractNumId w:val="17"/>
   </w:num>
   <w:num w:numId="32">
-    <w:abstractNumId w:val="20"/>
+    <w:abstractNumId w:val="24"/>
   </w:num>
   <w:num w:numId="33">
     <w:abstractNumId w:val="10"/>
   </w:num>
   <w:num w:numId="34">
-    <w:abstractNumId w:val="29"/>
+    <w:abstractNumId w:val="34"/>
   </w:num>
   <w:num w:numId="35">
-    <w:abstractNumId w:val="21"/>
+    <w:abstractNumId w:val="25"/>
   </w:num>
   <w:num w:numId="36">
-    <w:abstractNumId w:val="25"/>
+    <w:abstractNumId w:val="30"/>
   </w:num>
   <w:num w:numId="37">
-    <w:abstractNumId w:val="35"/>
+    <w:abstractNumId w:val="40"/>
+  </w:num>
+  <w:num w:numId="38">
+    <w:abstractNumId w:val="14"/>
+  </w:num>
+  <w:num w:numId="39">
+    <w:abstractNumId w:val="23"/>
+  </w:num>
+  <w:num w:numId="40">
+    <w:abstractNumId w:val="13"/>
+  </w:num>
+  <w:num w:numId="41">
+    <w:abstractNumId w:val="11"/>
+  </w:num>
+  <w:num w:numId="42">
+    <w:abstractNumId w:val="29"/>
   </w:num>
 </w:numbering>
 </file>

</xml_diff>

<commit_message>
Sorry but those notes had to be heavy and unedited
</commit_message>
<xml_diff>
--- a/19 ... Chapter 17 Texts and Fonts/Chapter 17 Texts and Fonts.docx
+++ b/19 ... Chapter 17 Texts and Fonts/Chapter 17 Texts and Fonts.docx
@@ -1460,21 +1460,7 @@
         <w:rPr>
           <w:color w:val="CC00FF"/>
         </w:rPr>
-        <w:t>&amp;</w:t>
-      </w:r>
-      <w:proofErr w:type="gramStart"/>
-      <w:r>
-        <w:rPr>
-          <w:color w:val="CC00FF"/>
-        </w:rPr>
-        <w:t>rect</w:t>
-      </w:r>
-      <w:proofErr w:type="gramEnd"/>
-      <w:r>
-        <w:rPr>
-          <w:color w:val="CC00FF"/>
-        </w:rPr>
-        <w:t xml:space="preserve">: </w:t>
+        <w:t xml:space="preserve">&amp;rect: </w:t>
       </w:r>
       <w:r>
         <w:t>Pointer to a rectangle structure for clipping or background.</w:t>
@@ -1711,21 +1697,7 @@
         <w:rPr>
           <w:color w:val="0000FF"/>
         </w:rPr>
-        <w:t>&amp;</w:t>
-      </w:r>
-      <w:proofErr w:type="gramStart"/>
-      <w:r>
-        <w:rPr>
-          <w:color w:val="0000FF"/>
-        </w:rPr>
-        <w:t>rect</w:t>
-      </w:r>
-      <w:proofErr w:type="gramEnd"/>
-      <w:r>
-        <w:rPr>
-          <w:color w:val="0000FF"/>
-        </w:rPr>
-        <w:t xml:space="preserve">: </w:t>
+        <w:t xml:space="preserve">&amp;rect: </w:t>
       </w:r>
       <w:r>
         <w:t>Pointer to a rectangle structure defining the text area.</w:t>
@@ -2414,15 +2386,7 @@
     </w:p>
     <w:p>
       <w:r>
-        <w:t xml:space="preserve">The default convention is to set tab stops every </w:t>
-      </w:r>
-      <w:proofErr w:type="gramStart"/>
-      <w:r>
-        <w:t>eight character</w:t>
-      </w:r>
-      <w:proofErr w:type="gramEnd"/>
-      <w:r>
-        <w:t xml:space="preserve"> positions, but this can be customized.</w:t>
+        <w:t>The default convention is to set tab stops every eight character positions, but this can be customized.</w:t>
       </w:r>
     </w:p>
     <w:p/>
@@ -2597,21 +2561,7 @@
         <w:rPr>
           <w:color w:val="0000FF"/>
         </w:rPr>
-        <w:t>&amp;</w:t>
-      </w:r>
-      <w:proofErr w:type="gramStart"/>
-      <w:r>
-        <w:rPr>
-          <w:color w:val="0000FF"/>
-        </w:rPr>
-        <w:t>rect</w:t>
-      </w:r>
-      <w:proofErr w:type="gramEnd"/>
-      <w:r>
-        <w:rPr>
-          <w:color w:val="0000FF"/>
-        </w:rPr>
-        <w:t xml:space="preserve">: </w:t>
+        <w:t xml:space="preserve">&amp;rect: </w:t>
       </w:r>
       <w:r>
         <w:t>Pointer to a rectangle structure defining the text area.</w:t>
@@ -2647,21 +2597,7 @@
         <w:rPr>
           <w:color w:val="0000FF"/>
         </w:rPr>
-        <w:t>&amp;</w:t>
-      </w:r>
-      <w:proofErr w:type="gramStart"/>
-      <w:r>
-        <w:rPr>
-          <w:color w:val="0000FF"/>
-        </w:rPr>
-        <w:t>drawtextparams</w:t>
-      </w:r>
-      <w:proofErr w:type="gramEnd"/>
-      <w:r>
-        <w:rPr>
-          <w:color w:val="0000FF"/>
-        </w:rPr>
-        <w:t xml:space="preserve">: </w:t>
+        <w:t xml:space="preserve">&amp;drawtextparams: </w:t>
       </w:r>
       <w:r>
         <w:t>Pointer to a DRAWTEXTPARAMS structure for additional settings.</w:t>
@@ -2690,15 +2626,7 @@
         <w:t xml:space="preserve">cbSize: </w:t>
       </w:r>
       <w:r>
-        <w:t xml:space="preserve">Size of the structure (set to </w:t>
-      </w:r>
-      <w:proofErr w:type="gramStart"/>
-      <w:r>
-        <w:t>sizeof(</w:t>
-      </w:r>
-      <w:proofErr w:type="gramEnd"/>
-      <w:r>
-        <w:t>DRAWTEXTPARAMS)).</w:t>
+        <w:t>Size of the structure (set to sizeof(DRAWTEXTPARAMS)).</w:t>
       </w:r>
     </w:p>
     <w:p>
@@ -5171,13 +5099,8 @@
         <w:pStyle w:val="Style1"/>
       </w:pPr>
       <w:r>
-        <w:t xml:space="preserve">RECONCILING TRADITIONAL AND COMPUTER </w:t>
-      </w:r>
-      <w:proofErr w:type="gramStart"/>
-      <w:r>
-        <w:t>TYPOGRAPHY:s</w:t>
-      </w:r>
-      <w:proofErr w:type="gramEnd"/>
+        <w:t>RECONCILING TRADITIONAL AND COMPUTER TYPOGRAPHY:s</w:t>
+      </w:r>
     </w:p>
     <w:p>
       <w:r>
@@ -5200,15 +5123,7 @@
         <w:pStyle w:val="Style2"/>
       </w:pPr>
       <w:r>
-        <w:t xml:space="preserve">Point Size: A Design Guideline, </w:t>
-      </w:r>
-      <w:proofErr w:type="gramStart"/>
-      <w:r>
-        <w:t>Not</w:t>
-      </w:r>
-      <w:proofErr w:type="gramEnd"/>
-      <w:r>
-        <w:t xml:space="preserve"> a Precise Ruler:</w:t>
+        <w:t>Point Size: A Design Guideline, Not a Precise Ruler:</w:t>
       </w:r>
     </w:p>
     <w:p>
@@ -5674,15 +5589,7 @@
         </w:numPr>
       </w:pPr>
       <w:r>
-        <w:t xml:space="preserve">Obtain logical dpi using </w:t>
-      </w:r>
-      <w:proofErr w:type="gramStart"/>
-      <w:r>
-        <w:t>GetDeviceCaps(</w:t>
-      </w:r>
-      <w:proofErr w:type="gramEnd"/>
-      <w:r>
-        <w:t>hdc, LOGPIXELSX) or GetDeviceCaps(hdc, LOGPIXELSY).</w:t>
+        <w:t>Obtain logical dpi using GetDeviceCaps(hdc, LOGPIXELSX) or GetDeviceCaps(hdc, LOGPIXELSY).</w:t>
       </w:r>
     </w:p>
     <w:p>
@@ -7405,15 +7312,7 @@
         <w:t>hIcon</w:t>
       </w:r>
       <w:r>
-        <w:t xml:space="preserve"> is set to the icon associated with the application, loaded using </w:t>
-      </w:r>
-      <w:proofErr w:type="gramStart"/>
-      <w:r>
-        <w:t>LoadIcon(</w:t>
-      </w:r>
-      <w:proofErr w:type="gramEnd"/>
-      <w:r>
-        <w:t>) with NULL as the first parameter and IDI_APPLICATION as the icon identifier.</w:t>
+        <w:t xml:space="preserve"> is set to the icon associated with the application, loaded using LoadIcon() with NULL as the first parameter and IDI_APPLICATION as the icon identifier.</w:t>
       </w:r>
     </w:p>
     <w:p>
@@ -7431,15 +7330,7 @@
         <w:t>hCursor</w:t>
       </w:r>
       <w:r>
-        <w:t xml:space="preserve"> is set to the cursor associated with the application, loaded using </w:t>
-      </w:r>
-      <w:proofErr w:type="gramStart"/>
-      <w:r>
-        <w:t>LoadCursor(</w:t>
-      </w:r>
-      <w:proofErr w:type="gramEnd"/>
-      <w:r>
-        <w:t>) with NULL as the first parameter and IDC_ARROW as the cursor identifier.</w:t>
+        <w:t xml:space="preserve"> is set to the cursor associated with the application, loaded using LoadCursor() with NULL as the first parameter and IDC_ARROW as the cursor identifier.</w:t>
       </w:r>
     </w:p>
     <w:p>
@@ -7457,15 +7348,7 @@
         <w:t xml:space="preserve">hbrBackground </w:t>
       </w:r>
       <w:r>
-        <w:t xml:space="preserve">is set to the white brush obtained from </w:t>
-      </w:r>
-      <w:proofErr w:type="gramStart"/>
-      <w:r>
-        <w:t>GetStockObject(</w:t>
-      </w:r>
-      <w:proofErr w:type="gramEnd"/>
-      <w:r>
-        <w:t>WHITE_BRUSH).</w:t>
+        <w:t>is set to the white brush obtained from GetStockObject(WHITE_BRUSH).</w:t>
       </w:r>
     </w:p>
     <w:p>
@@ -7522,15 +7405,7 @@
         <w:t xml:space="preserve">if the class registration was successful </w:t>
       </w:r>
       <w:r>
-        <w:t xml:space="preserve">using </w:t>
-      </w:r>
-      <w:proofErr w:type="gramStart"/>
-      <w:r>
-        <w:t>RegisterClass(</w:t>
-      </w:r>
-      <w:proofErr w:type="gramEnd"/>
-      <w:r>
-        <w:t>). If not, a message box is displayed indicating that the program requires Windows NT, and the program returns 0.</w:t>
+        <w:t>using RegisterClass(). If not, a message box is displayed indicating that the program requires Windows NT, and the program returns 0.</w:t>
       </w:r>
     </w:p>
     <w:p/>
@@ -7772,19 +7647,11 @@
           <w:numId w:val="38"/>
         </w:numPr>
       </w:pPr>
-      <w:proofErr w:type="gramStart"/>
-      <w:r>
-        <w:rPr>
-          <w:color w:val="0000FF"/>
-        </w:rPr>
-        <w:t>ShowWindow(</w:t>
-      </w:r>
-      <w:proofErr w:type="gramEnd"/>
-      <w:r>
-        <w:rPr>
-          <w:color w:val="0000FF"/>
-        </w:rPr>
-        <w:t xml:space="preserve">hwnd, iCmdShow): </w:t>
+      <w:r>
+        <w:rPr>
+          <w:color w:val="0000FF"/>
+        </w:rPr>
+        <w:t xml:space="preserve">ShowWindow(hwnd, iCmdShow): </w:t>
       </w:r>
       <w:r>
         <w:t>Displays the main window based on the specified iCmdShow parameter (e.g., SW_SHOWNORMAL).</w:t>
@@ -7837,19 +7704,11 @@
           <w:numId w:val="38"/>
         </w:numPr>
       </w:pPr>
-      <w:proofErr w:type="gramStart"/>
-      <w:r>
-        <w:rPr>
-          <w:color w:val="0000FF"/>
-        </w:rPr>
-        <w:t>GetMessage(</w:t>
-      </w:r>
-      <w:proofErr w:type="gramEnd"/>
-      <w:r>
-        <w:rPr>
-          <w:color w:val="0000FF"/>
-        </w:rPr>
-        <w:t xml:space="preserve">&amp;msg, NULL, 0, 0): </w:t>
+      <w:r>
+        <w:rPr>
+          <w:color w:val="0000FF"/>
+        </w:rPr>
+        <w:t xml:space="preserve">GetMessage(&amp;msg, NULL, 0, 0): </w:t>
       </w:r>
       <w:r>
         <w:t>Retrieves a message from the message queue.</w:t>
@@ -8033,21 +7892,7 @@
         <w:rPr>
           <w:color w:val="0000FF"/>
         </w:rPr>
-        <w:t xml:space="preserve">static TCHAR </w:t>
-      </w:r>
-      <w:proofErr w:type="gramStart"/>
-      <w:r>
-        <w:rPr>
-          <w:color w:val="0000FF"/>
-        </w:rPr>
-        <w:t>szText[</w:t>
-      </w:r>
-      <w:proofErr w:type="gramEnd"/>
-      <w:r>
-        <w:rPr>
-          <w:color w:val="0000FF"/>
-        </w:rPr>
-        <w:t xml:space="preserve">] = TEXT("..."); </w:t>
+        <w:t xml:space="preserve">static TCHAR szText[] = TEXT("..."); </w:t>
       </w:r>
       <w:r>
         <w:t>Initializes an array szText with Unicode characters. The text includes both uppercase and lowercase letters, as well as characters with accent marks (for Unicode builds).</w:t>
@@ -8113,19 +7958,11 @@
           <w:numId w:val="40"/>
         </w:numPr>
       </w:pPr>
-      <w:proofErr w:type="gramStart"/>
       <w:r>
         <w:rPr>
           <w:color w:val="CC00FF"/>
         </w:rPr>
-        <w:t>dp.iDevice</w:t>
-      </w:r>
-      <w:proofErr w:type="gramEnd"/>
-      <w:r>
-        <w:rPr>
-          <w:color w:val="CC00FF"/>
-        </w:rPr>
-        <w:t xml:space="preserve"> </w:t>
+        <w:t xml:space="preserve">dp.iDevice </w:t>
       </w:r>
       <w:r>
         <w:t>is set to IDM_DEVICE_SCREEN. It assigns a value to the iDevice member of a dp variable. The specific value is not provided in the code snippet, but it appears to be related to the device being used (possibly the screen).</w:t>
@@ -8393,15 +8230,7 @@
         <w:t xml:space="preserve">switch statement is used to handle different command identifiers </w:t>
       </w:r>
       <w:r>
-        <w:t>(</w:t>
-      </w:r>
-      <w:proofErr w:type="gramStart"/>
-      <w:r>
-        <w:t>LOWORD(</w:t>
-      </w:r>
-      <w:proofErr w:type="gramEnd"/>
-      <w:r>
-        <w:t>wParam)). The code snippet shows two cases: IDM_DEVICE_SCREEN and IDM_DEVICE_PRINTER, which are likely command identifiers for different device options.</w:t>
+        <w:t>(LOWORD(wParam)). The code snippet shows two cases: IDM_DEVICE_SCREEN and IDM_DEVICE_PRINTER, which are likely command identifiers for different device options.</w:t>
       </w:r>
     </w:p>
     <w:p>
@@ -8424,15 +8253,7 @@
         <w:t>CheckMenuItem</w:t>
       </w:r>
       <w:r>
-        <w:t xml:space="preserve"> is called to uncheck the previously selected device option (</w:t>
-      </w:r>
-      <w:proofErr w:type="gramStart"/>
-      <w:r>
-        <w:t>dp.iDevice</w:t>
-      </w:r>
-      <w:proofErr w:type="gramEnd"/>
-      <w:r>
-        <w:t>) in the menu using MF_UNCHECKED flag.</w:t>
+        <w:t xml:space="preserve"> is called to uncheck the previously selected device option (dp.iDevice) in the menu using MF_UNCHECKED flag.</w:t>
       </w:r>
     </w:p>
     <w:p>
@@ -8443,19 +8264,11 @@
           <w:numId w:val="43"/>
         </w:numPr>
       </w:pPr>
-      <w:proofErr w:type="gramStart"/>
-      <w:r>
-        <w:rPr>
-          <w:color w:val="0000FF"/>
-        </w:rPr>
-        <w:t>dp.iDevice</w:t>
-      </w:r>
-      <w:proofErr w:type="gramEnd"/>
-      <w:r>
-        <w:rPr>
-          <w:color w:val="0000FF"/>
-        </w:rPr>
-        <w:t xml:space="preserve"> </w:t>
+      <w:r>
+        <w:rPr>
+          <w:color w:val="0000FF"/>
+        </w:rPr>
+        <w:t xml:space="preserve">dp.iDevice </w:t>
       </w:r>
       <w:r>
         <w:t>is updated with the current selected device option (LOWORD(wParam)).</w:t>
@@ -8520,15 +8333,7 @@
     </w:p>
     <w:p>
       <w:r>
-        <w:t xml:space="preserve">Note: The code snippet provided assumes that </w:t>
-      </w:r>
-      <w:proofErr w:type="gramStart"/>
-      <w:r>
-        <w:t>GetMenu(</w:t>
-      </w:r>
-      <w:proofErr w:type="gramEnd"/>
-      <w:r>
-        <w:t>) and SendMessage() functions are correctly defined and accessible in the surrounding code.</w:t>
+        <w:t>Note: The code snippet provided assumes that GetMenu() and SendMessage() functions are correctly defined and accessible in the surrounding code.</w:t>
       </w:r>
     </w:p>
     <w:p>
@@ -8645,15 +8450,7 @@
         <w:t>hdc</w:t>
       </w:r>
       <w:r>
-        <w:t xml:space="preserve"> is obtained by calling </w:t>
-      </w:r>
-      <w:proofErr w:type="gramStart"/>
-      <w:r>
-        <w:t>BeginPaint(</w:t>
-      </w:r>
-      <w:proofErr w:type="gramEnd"/>
-      <w:r>
-        <w:t>hwnd, &amp;ps). This prepares the device context for painting and provides the handle to the device context for subsequent drawing operations.</w:t>
+        <w:t xml:space="preserve"> is obtained by calling BeginPaint(hwnd, &amp;ps). This prepares the device context for painting and provides the handle to the device context for subsequent drawing operations.</w:t>
       </w:r>
     </w:p>
     <w:p>
@@ -8674,23 +8471,7 @@
         <w:t xml:space="preserve">graphics mode is set using SetGraphicsMode </w:t>
       </w:r>
       <w:r>
-        <w:t xml:space="preserve">based on the value of </w:t>
-      </w:r>
-      <w:proofErr w:type="gramStart"/>
-      <w:r>
-        <w:t>dp.fAdvGraphics</w:t>
-      </w:r>
-      <w:proofErr w:type="gramEnd"/>
-      <w:r>
-        <w:t xml:space="preserve">. If </w:t>
-      </w:r>
-      <w:proofErr w:type="gramStart"/>
-      <w:r>
-        <w:t>dp.fAdvGraphics</w:t>
-      </w:r>
-      <w:proofErr w:type="gramEnd"/>
-      <w:r>
-        <w:t xml:space="preserve"> is true, the advanced graphics mode (GM_ADVANCED) is set; otherwise, the compatible graphics mode (GM_COMPATIBLE) is set.</w:t>
+        <w:t>based on the value of dp.fAdvGraphics. If dp.fAdvGraphics is true, the advanced graphics mode (GM_ADVANCED) is set; otherwise, the compatible graphics mode (GM_COMPATIBLE) is set.</w:t>
       </w:r>
     </w:p>
     <w:p>
@@ -8711,15 +8492,7 @@
         <w:t xml:space="preserve">mapping mode and the mapper flags are set using </w:t>
       </w:r>
       <w:r>
-        <w:t xml:space="preserve">MySetMapMode and SetMapperFlags, respectively, based on the values of </w:t>
-      </w:r>
-      <w:proofErr w:type="gramStart"/>
-      <w:r>
-        <w:t>dp.iMapMode</w:t>
-      </w:r>
-      <w:proofErr w:type="gramEnd"/>
-      <w:r>
-        <w:t xml:space="preserve"> and dp.fMatchAspect.</w:t>
+        <w:t>MySetMapMode and SetMapperFlags, respectively, based on the values of dp.iMapMode and dp.fMatchAspect.</w:t>
       </w:r>
     </w:p>
     <w:p>
@@ -14157,15 +13930,7 @@
         <w:t xml:space="preserve">introduction of TrueType "Big Fonts" </w:t>
       </w:r>
       <w:r>
-        <w:t xml:space="preserve">allows a single TrueType font to be mapped to different character sets, including the OEM character set. To access the Symbol font or </w:t>
-      </w:r>
-      <w:proofErr w:type="gramStart"/>
-      <w:r>
-        <w:t>Wingdings</w:t>
-      </w:r>
-      <w:proofErr w:type="gramEnd"/>
-      <w:r>
-        <w:t xml:space="preserve"> font, SYMBOL_CHARSET (2) is now utilized.</w:t>
+        <w:t>allows a single TrueType font to be mapped to different character sets, including the OEM character set. To access the Symbol font or Wingdings font, SYMBOL_CHARSET (2) is now utilized.</w:t>
       </w:r>
     </w:p>
     <w:p>
@@ -14488,15 +14253,7 @@
         <w:t xml:space="preserve">Character set: </w:t>
       </w:r>
       <w:r>
-        <w:t xml:space="preserve">Determines the language and symbols a font </w:t>
-      </w:r>
-      <w:proofErr w:type="gramStart"/>
-      <w:r>
-        <w:t>supports</w:t>
-      </w:r>
-      <w:proofErr w:type="gramEnd"/>
-      <w:r>
-        <w:t>.</w:t>
+        <w:t>Determines the language and symbols a font supports.</w:t>
       </w:r>
     </w:p>
     <w:p>
@@ -15691,7 +15448,7 @@
         <w:t xml:space="preserve"> </w:t>
       </w:r>
       <w:r>
-        <w:t>The tmPitchAndFamily field contains both flags and information about the font family. The four low-order bits serve as flags, indicating specific characteristics of the font. The TMPF_FIXED_PITCH flag, despite its name, is set if the font characters have a variable pitch. TMPF_VECTOR is set for TrueType fonts and other scalable outline technologies. TMPF_DEVICE indicates a device font, built into a printer, rather than a GDI-based font. The top four bits denote the font family, using values consistent with the LOGFONT lfPitchAndFamily field.</w:t>
+        <w:t>To summarize, the tmPitchAndFamily field encapsulates critical information about the font's style, characteristics, and family, making it a central component for understanding and manipulating font properties in Windows applications.</w:t>
       </w:r>
     </w:p>
     <w:p>

</xml_diff>